<commit_message>
jacobian demo & leidos ap
</commit_message>
<xml_diff>
--- a/Applications/Knaup_Jacob.docx
+++ b/Applications/Knaup_Jacob.docx
@@ -551,7 +551,7 @@
           <w:sz w:val="24"/>
           <w:szCs w:val="24"/>
         </w:rPr>
-        <w:t>Lockheed Martin</w:t>
+        <w:t>Leidos</w:t>
       </w:r>
       <w:r>
         <w:rPr>
@@ -581,7 +581,7 @@
           <w:sz w:val="24"/>
           <w:szCs w:val="24"/>
         </w:rPr>
-        <w:t>embedded systems</w:t>
+        <w:t>autonomous systems</w:t>
       </w:r>
       <w:r>
         <w:rPr>
@@ -1022,43 +1022,34 @@
           <w:sz w:val="24"/>
           <w:szCs w:val="24"/>
         </w:rPr>
-        <w:t>Modeled dynamic, physical systems using Unity 3D</w:t>
-      </w:r>
-      <w:r>
-        <w:rPr>
-          <w:rFonts w:ascii="Calibri" w:hAnsi="Calibri" w:cs="Calibri"/>
-          <w:color w:val="000000"/>
-          <w:sz w:val="24"/>
-          <w:szCs w:val="24"/>
-        </w:rPr>
-        <w:t xml:space="preserve"> (C#)</w:t>
-      </w:r>
-      <w:r>
-        <w:rPr>
-          <w:rFonts w:ascii="Calibri" w:hAnsi="Calibri" w:cs="Calibri"/>
-          <w:color w:val="000000"/>
-          <w:sz w:val="24"/>
-          <w:szCs w:val="24"/>
-        </w:rPr>
-        <w:t xml:space="preserve"> and Pynamics</w:t>
-      </w:r>
-      <w:r>
-        <w:rPr>
-          <w:rFonts w:ascii="Calibri" w:hAnsi="Calibri" w:cs="Calibri"/>
-          <w:color w:val="000000"/>
-          <w:sz w:val="24"/>
-          <w:szCs w:val="24"/>
-        </w:rPr>
-        <w:t xml:space="preserve"> (Python)</w:t>
-      </w:r>
-      <w:r>
-        <w:rPr>
-          <w:rFonts w:ascii="Calibri" w:hAnsi="Calibri" w:cs="Calibri"/>
-          <w:color w:val="000000"/>
-          <w:sz w:val="24"/>
-          <w:szCs w:val="24"/>
-        </w:rPr>
-        <w:t xml:space="preserve"> physics engines</w:t>
+        <w:t>Modeled dynamic, physical systems</w:t>
+      </w:r>
+      <w:r>
+        <w:rPr>
+          <w:rFonts w:ascii="Calibri" w:hAnsi="Calibri" w:cs="Calibri"/>
+          <w:color w:val="000000"/>
+          <w:sz w:val="24"/>
+          <w:szCs w:val="24"/>
+        </w:rPr>
+        <w:t xml:space="preserve"> </w:t>
+      </w:r>
+      <w:r>
+        <w:rPr>
+          <w:rFonts w:ascii="Calibri" w:hAnsi="Calibri" w:cs="Calibri"/>
+          <w:color w:val="000000"/>
+          <w:sz w:val="24"/>
+          <w:szCs w:val="24"/>
+        </w:rPr>
+        <w:t>and predicted behavior</w:t>
+      </w:r>
+      <w:r>
+        <w:rPr>
+          <w:rFonts w:ascii="Calibri" w:hAnsi="Calibri" w:cs="Calibri"/>
+          <w:color w:val="000000"/>
+          <w:sz w:val="24"/>
+          <w:szCs w:val="24"/>
+        </w:rPr>
+        <w:t xml:space="preserve"> in Python using NumPy and SymPy </w:t>
       </w:r>
     </w:p>
     <w:p>
@@ -1095,16 +1086,79 @@
           <w:sz w:val="24"/>
           <w:szCs w:val="24"/>
         </w:rPr>
-        <w:t xml:space="preserve"> systems and predicted expected behavior using Python, MATLAB, and </w:t>
-      </w:r>
-      <w:r>
-        <w:rPr>
-          <w:rFonts w:ascii="Calibri" w:hAnsi="Calibri" w:cs="Calibri"/>
-          <w:color w:val="000000"/>
-          <w:sz w:val="24"/>
-          <w:szCs w:val="24"/>
-        </w:rPr>
-        <w:t>C# (Visual Studio)</w:t>
+        <w:t xml:space="preserve"> systems using </w:t>
+      </w:r>
+      <w:r>
+        <w:rPr>
+          <w:rFonts w:ascii="Calibri" w:hAnsi="Calibri" w:cs="Calibri"/>
+          <w:color w:val="000000"/>
+          <w:sz w:val="24"/>
+          <w:szCs w:val="24"/>
+        </w:rPr>
+        <w:t>simulations written in</w:t>
+      </w:r>
+      <w:r>
+        <w:rPr>
+          <w:rFonts w:ascii="Calibri" w:hAnsi="Calibri" w:cs="Calibri"/>
+          <w:color w:val="000000"/>
+          <w:sz w:val="24"/>
+          <w:szCs w:val="24"/>
+        </w:rPr>
+        <w:t xml:space="preserve"> </w:t>
+      </w:r>
+      <w:r>
+        <w:rPr>
+          <w:rFonts w:ascii="Calibri" w:hAnsi="Calibri" w:cs="Calibri"/>
+          <w:color w:val="000000"/>
+          <w:sz w:val="24"/>
+          <w:szCs w:val="24"/>
+        </w:rPr>
+        <w:t xml:space="preserve">Python, MATLAB, and </w:t>
+      </w:r>
+      <w:r>
+        <w:rPr>
+          <w:rFonts w:ascii="Calibri" w:hAnsi="Calibri" w:cs="Calibri"/>
+          <w:color w:val="000000"/>
+          <w:sz w:val="24"/>
+          <w:szCs w:val="24"/>
+        </w:rPr>
+        <w:t>C#</w:t>
+      </w:r>
+      <w:r>
+        <w:rPr>
+          <w:rFonts w:ascii="Calibri" w:hAnsi="Calibri" w:cs="Calibri"/>
+          <w:color w:val="000000"/>
+          <w:sz w:val="24"/>
+          <w:szCs w:val="24"/>
+        </w:rPr>
+        <w:t xml:space="preserve"> and </w:t>
+      </w:r>
+      <w:r>
+        <w:rPr>
+          <w:rFonts w:ascii="Calibri" w:hAnsi="Calibri" w:cs="Calibri"/>
+          <w:color w:val="000000"/>
+          <w:sz w:val="24"/>
+          <w:szCs w:val="24"/>
+        </w:rPr>
+        <w:t xml:space="preserve">employed </w:t>
+      </w:r>
+      <w:r>
+        <w:rPr>
+          <w:rFonts w:ascii="Calibri" w:hAnsi="Calibri" w:cs="Calibri"/>
+          <w:color w:val="000000"/>
+          <w:sz w:val="24"/>
+          <w:szCs w:val="24"/>
+        </w:rPr>
+        <w:t xml:space="preserve">git </w:t>
+      </w:r>
+      <w:r>
+        <w:rPr>
+          <w:rFonts w:ascii="Calibri" w:hAnsi="Calibri" w:cs="Calibri"/>
+          <w:color w:val="000000"/>
+          <w:sz w:val="24"/>
+          <w:szCs w:val="24"/>
+        </w:rPr>
+        <w:t>VCS</w:t>
       </w:r>
     </w:p>
     <w:p>
@@ -1241,7 +1295,25 @@
           <w:sz w:val="24"/>
           <w:szCs w:val="24"/>
         </w:rPr>
-        <w:t xml:space="preserve"> and computational packages</w:t>
+        <w:t xml:space="preserve"> and </w:t>
+      </w:r>
+      <w:r>
+        <w:rPr>
+          <w:rFonts w:ascii="Calibri" w:hAnsi="Calibri" w:cs="Calibri"/>
+          <w:color w:val="000000"/>
+          <w:sz w:val="24"/>
+          <w:szCs w:val="24"/>
+        </w:rPr>
+        <w:t>SciPy</w:t>
+      </w:r>
+      <w:r>
+        <w:rPr>
+          <w:rFonts w:ascii="Calibri" w:hAnsi="Calibri" w:cs="Calibri"/>
+          <w:color w:val="000000"/>
+          <w:sz w:val="24"/>
+          <w:szCs w:val="24"/>
+        </w:rPr>
+        <w:t xml:space="preserve"> packages</w:t>
       </w:r>
     </w:p>
     <w:p>
@@ -1269,43 +1341,34 @@
           <w:sz w:val="24"/>
           <w:szCs w:val="24"/>
         </w:rPr>
-        <w:t>Devised test setups</w:t>
-      </w:r>
-      <w:r>
-        <w:rPr>
-          <w:rFonts w:ascii="Calibri" w:hAnsi="Calibri" w:cs="Calibri"/>
-          <w:color w:val="000000"/>
-          <w:sz w:val="24"/>
-          <w:szCs w:val="24"/>
-        </w:rPr>
-        <w:t xml:space="preserve">, </w:t>
-      </w:r>
-      <w:r>
-        <w:rPr>
-          <w:rFonts w:ascii="Calibri" w:hAnsi="Calibri" w:cs="Calibri"/>
-          <w:color w:val="000000"/>
-          <w:sz w:val="24"/>
-          <w:szCs w:val="24"/>
-        </w:rPr>
-        <w:t>performed experimental trials</w:t>
-      </w:r>
-      <w:r>
-        <w:rPr>
-          <w:rFonts w:ascii="Calibri" w:hAnsi="Calibri" w:cs="Calibri"/>
-          <w:color w:val="000000"/>
-          <w:sz w:val="24"/>
-          <w:szCs w:val="24"/>
-        </w:rPr>
-        <w:t>, and reported results</w:t>
-      </w:r>
-      <w:r>
-        <w:rPr>
-          <w:rFonts w:ascii="Calibri" w:hAnsi="Calibri" w:cs="Calibri"/>
-          <w:color w:val="000000"/>
-          <w:sz w:val="24"/>
-          <w:szCs w:val="24"/>
-        </w:rPr>
-        <w:t xml:space="preserve"> orally and in writing</w:t>
+        <w:t>Collected data from sensors</w:t>
+      </w:r>
+      <w:r>
+        <w:rPr>
+          <w:rFonts w:ascii="Calibri" w:hAnsi="Calibri" w:cs="Calibri"/>
+          <w:color w:val="000000"/>
+          <w:sz w:val="24"/>
+          <w:szCs w:val="24"/>
+        </w:rPr>
+        <w:t xml:space="preserve"> over serial and ethernet</w:t>
+      </w:r>
+      <w:r>
+        <w:rPr>
+          <w:rFonts w:ascii="Calibri" w:hAnsi="Calibri" w:cs="Calibri"/>
+          <w:color w:val="000000"/>
+          <w:sz w:val="24"/>
+          <w:szCs w:val="24"/>
+        </w:rPr>
+        <w:t xml:space="preserve"> communications</w:t>
+      </w:r>
+      <w:r>
+        <w:rPr>
+          <w:rFonts w:ascii="Calibri" w:hAnsi="Calibri" w:cs="Calibri"/>
+          <w:color w:val="000000"/>
+          <w:sz w:val="24"/>
+          <w:szCs w:val="24"/>
+        </w:rPr>
+        <w:t xml:space="preserve"> in Python and MATLAB</w:t>
       </w:r>
     </w:p>
     <w:p>
@@ -1333,16 +1396,61 @@
           <w:sz w:val="24"/>
           <w:szCs w:val="24"/>
         </w:rPr>
-        <w:t xml:space="preserve">Analyzed experimental results using Python </w:t>
-      </w:r>
-      <w:r>
-        <w:rPr>
-          <w:rFonts w:ascii="Calibri" w:hAnsi="Calibri" w:cs="Calibri"/>
-          <w:color w:val="000000"/>
-          <w:sz w:val="24"/>
-          <w:szCs w:val="24"/>
-        </w:rPr>
-        <w:t>in order to compare with theoretical predictions</w:t>
+        <w:t>Devised test setups</w:t>
+      </w:r>
+      <w:r>
+        <w:rPr>
+          <w:rFonts w:ascii="Calibri" w:hAnsi="Calibri" w:cs="Calibri"/>
+          <w:color w:val="000000"/>
+          <w:sz w:val="24"/>
+          <w:szCs w:val="24"/>
+        </w:rPr>
+        <w:t xml:space="preserve">, </w:t>
+      </w:r>
+      <w:r>
+        <w:rPr>
+          <w:rFonts w:ascii="Calibri" w:hAnsi="Calibri" w:cs="Calibri"/>
+          <w:color w:val="000000"/>
+          <w:sz w:val="24"/>
+          <w:szCs w:val="24"/>
+        </w:rPr>
+        <w:t>performed experiments</w:t>
+      </w:r>
+      <w:r>
+        <w:rPr>
+          <w:rFonts w:ascii="Calibri" w:hAnsi="Calibri" w:cs="Calibri"/>
+          <w:color w:val="000000"/>
+          <w:sz w:val="24"/>
+          <w:szCs w:val="24"/>
+        </w:rPr>
+        <w:t>, and reported results</w:t>
+      </w:r>
+      <w:r>
+        <w:rPr>
+          <w:rFonts w:ascii="Calibri" w:hAnsi="Calibri" w:cs="Calibri"/>
+          <w:color w:val="000000"/>
+          <w:sz w:val="24"/>
+          <w:szCs w:val="24"/>
+        </w:rPr>
+        <w:t xml:space="preserve"> orally</w:t>
+      </w:r>
+      <w:r>
+        <w:rPr>
+          <w:rFonts w:ascii="Calibri" w:hAnsi="Calibri" w:cs="Calibri"/>
+          <w:color w:val="000000"/>
+          <w:sz w:val="24"/>
+          <w:szCs w:val="24"/>
+        </w:rPr>
+        <w:t>, visually,</w:t>
+      </w:r>
+      <w:r>
+        <w:rPr>
+          <w:rFonts w:ascii="Calibri" w:hAnsi="Calibri" w:cs="Calibri"/>
+          <w:color w:val="000000"/>
+          <w:sz w:val="24"/>
+          <w:szCs w:val="24"/>
+        </w:rPr>
+        <w:t xml:space="preserve"> and in writing</w:t>
       </w:r>
     </w:p>
     <w:p>
@@ -1370,43 +1478,61 @@
           <w:sz w:val="24"/>
           <w:szCs w:val="24"/>
         </w:rPr>
-        <w:t>Communicated research progress</w:t>
-      </w:r>
-      <w:r>
-        <w:rPr>
-          <w:rFonts w:ascii="Calibri" w:hAnsi="Calibri" w:cs="Calibri"/>
-          <w:color w:val="000000"/>
-          <w:sz w:val="24"/>
-          <w:szCs w:val="24"/>
-        </w:rPr>
-        <w:t xml:space="preserve"> </w:t>
-      </w:r>
-      <w:r>
-        <w:rPr>
-          <w:rFonts w:ascii="Calibri" w:hAnsi="Calibri" w:cs="Calibri"/>
-          <w:color w:val="000000"/>
-          <w:sz w:val="24"/>
-          <w:szCs w:val="24"/>
-        </w:rPr>
-        <w:t xml:space="preserve">and outcomes to nontechnical individuals to </w:t>
-      </w:r>
-      <w:r>
-        <w:rPr>
-          <w:rFonts w:ascii="Calibri" w:hAnsi="Calibri" w:cs="Calibri"/>
-          <w:color w:val="000000"/>
-          <w:sz w:val="24"/>
-          <w:szCs w:val="24"/>
-        </w:rPr>
-        <w:t>obtain</w:t>
-      </w:r>
-      <w:r>
-        <w:rPr>
-          <w:rFonts w:ascii="Calibri" w:hAnsi="Calibri" w:cs="Calibri"/>
-          <w:color w:val="000000"/>
-          <w:sz w:val="24"/>
-          <w:szCs w:val="24"/>
-        </w:rPr>
-        <w:t xml:space="preserve"> funding</w:t>
+        <w:t xml:space="preserve">Analyzed experimental results using </w:t>
+      </w:r>
+      <w:r>
+        <w:rPr>
+          <w:rFonts w:ascii="Calibri" w:hAnsi="Calibri" w:cs="Calibri"/>
+          <w:color w:val="000000"/>
+          <w:sz w:val="24"/>
+          <w:szCs w:val="24"/>
+        </w:rPr>
+        <w:t xml:space="preserve">NumPy in </w:t>
+      </w:r>
+      <w:r>
+        <w:rPr>
+          <w:rFonts w:ascii="Calibri" w:hAnsi="Calibri" w:cs="Calibri"/>
+          <w:color w:val="000000"/>
+          <w:sz w:val="24"/>
+          <w:szCs w:val="24"/>
+        </w:rPr>
+        <w:t xml:space="preserve">Python </w:t>
+      </w:r>
+      <w:r>
+        <w:rPr>
+          <w:rFonts w:ascii="Calibri" w:hAnsi="Calibri" w:cs="Calibri"/>
+          <w:color w:val="000000"/>
+          <w:sz w:val="24"/>
+          <w:szCs w:val="24"/>
+        </w:rPr>
+        <w:t>and</w:t>
+      </w:r>
+      <w:r>
+        <w:rPr>
+          <w:rFonts w:ascii="Calibri" w:hAnsi="Calibri" w:cs="Calibri"/>
+          <w:color w:val="000000"/>
+          <w:sz w:val="24"/>
+          <w:szCs w:val="24"/>
+        </w:rPr>
+        <w:t xml:space="preserve"> compare</w:t>
+      </w:r>
+      <w:r>
+        <w:rPr>
+          <w:rFonts w:ascii="Calibri" w:hAnsi="Calibri" w:cs="Calibri"/>
+          <w:color w:val="000000"/>
+          <w:sz w:val="24"/>
+          <w:szCs w:val="24"/>
+        </w:rPr>
+        <w:t>d</w:t>
+      </w:r>
+      <w:r>
+        <w:rPr>
+          <w:rFonts w:ascii="Calibri" w:hAnsi="Calibri" w:cs="Calibri"/>
+          <w:color w:val="000000"/>
+          <w:sz w:val="24"/>
+          <w:szCs w:val="24"/>
+        </w:rPr>
+        <w:t xml:space="preserve"> with theoretical predictions</w:t>
       </w:r>
     </w:p>
     <w:p>
@@ -1434,16 +1560,43 @@
           <w:sz w:val="24"/>
           <w:szCs w:val="24"/>
         </w:rPr>
-        <w:t xml:space="preserve">Managed code development in a git repository </w:t>
-      </w:r>
-      <w:r>
-        <w:rPr>
-          <w:rFonts w:ascii="Calibri" w:hAnsi="Calibri" w:cs="Calibri"/>
-          <w:color w:val="000000"/>
-          <w:sz w:val="24"/>
-          <w:szCs w:val="24"/>
-        </w:rPr>
-        <w:t>to track changes and fall back on stable versions</w:t>
+        <w:t>Communicated research progress</w:t>
+      </w:r>
+      <w:r>
+        <w:rPr>
+          <w:rFonts w:ascii="Calibri" w:hAnsi="Calibri" w:cs="Calibri"/>
+          <w:color w:val="000000"/>
+          <w:sz w:val="24"/>
+          <w:szCs w:val="24"/>
+        </w:rPr>
+        <w:t xml:space="preserve"> </w:t>
+      </w:r>
+      <w:r>
+        <w:rPr>
+          <w:rFonts w:ascii="Calibri" w:hAnsi="Calibri" w:cs="Calibri"/>
+          <w:color w:val="000000"/>
+          <w:sz w:val="24"/>
+          <w:szCs w:val="24"/>
+        </w:rPr>
+        <w:t xml:space="preserve">and outcomes to nontechnical individuals to </w:t>
+      </w:r>
+      <w:r>
+        <w:rPr>
+          <w:rFonts w:ascii="Calibri" w:hAnsi="Calibri" w:cs="Calibri"/>
+          <w:color w:val="000000"/>
+          <w:sz w:val="24"/>
+          <w:szCs w:val="24"/>
+        </w:rPr>
+        <w:t>obtain</w:t>
+      </w:r>
+      <w:r>
+        <w:rPr>
+          <w:rFonts w:ascii="Calibri" w:hAnsi="Calibri" w:cs="Calibri"/>
+          <w:color w:val="000000"/>
+          <w:sz w:val="24"/>
+          <w:szCs w:val="24"/>
+        </w:rPr>
+        <w:t xml:space="preserve"> funding</w:t>
       </w:r>
     </w:p>
     <w:p>
@@ -1636,43 +1789,61 @@
           <w:sz w:val="24"/>
           <w:szCs w:val="24"/>
         </w:rPr>
-        <w:t>Communicate</w:t>
-      </w:r>
-      <w:r>
-        <w:rPr>
-          <w:rFonts w:ascii="Calibri" w:hAnsi="Calibri" w:cs="Calibri"/>
-          <w:color w:val="000000"/>
-          <w:sz w:val="24"/>
-          <w:szCs w:val="24"/>
-        </w:rPr>
-        <w:t>d</w:t>
-      </w:r>
-      <w:r>
-        <w:rPr>
-          <w:rFonts w:ascii="Calibri" w:hAnsi="Calibri" w:cs="Calibri"/>
-          <w:color w:val="000000"/>
-          <w:sz w:val="24"/>
-          <w:szCs w:val="24"/>
-        </w:rPr>
-        <w:t xml:space="preserve"> project requirements, features, and technical </w:t>
-      </w:r>
-      <w:r>
-        <w:rPr>
-          <w:rFonts w:ascii="Calibri" w:hAnsi="Calibri" w:cs="Calibri"/>
-          <w:color w:val="000000"/>
-          <w:sz w:val="24"/>
-          <w:szCs w:val="24"/>
-        </w:rPr>
-        <w:t>details</w:t>
-      </w:r>
-      <w:r>
-        <w:rPr>
-          <w:rFonts w:ascii="Calibri" w:hAnsi="Calibri" w:cs="Calibri"/>
-          <w:color w:val="000000"/>
-          <w:sz w:val="24"/>
-          <w:szCs w:val="24"/>
-        </w:rPr>
-        <w:t xml:space="preserve"> during design review</w:t>
+        <w:t xml:space="preserve">Architected embedded system </w:t>
+      </w:r>
+      <w:r>
+        <w:rPr>
+          <w:rFonts w:ascii="Calibri" w:hAnsi="Calibri" w:cs="Calibri"/>
+          <w:color w:val="000000"/>
+          <w:sz w:val="24"/>
+          <w:szCs w:val="24"/>
+        </w:rPr>
+        <w:t>firmware</w:t>
+      </w:r>
+      <w:r>
+        <w:rPr>
+          <w:rFonts w:ascii="Calibri" w:hAnsi="Calibri" w:cs="Calibri"/>
+          <w:color w:val="000000"/>
+          <w:sz w:val="24"/>
+          <w:szCs w:val="24"/>
+        </w:rPr>
+        <w:t xml:space="preserve"> using</w:t>
+      </w:r>
+      <w:r>
+        <w:rPr>
+          <w:rFonts w:ascii="Calibri" w:hAnsi="Calibri" w:cs="Calibri"/>
+          <w:color w:val="000000"/>
+          <w:sz w:val="24"/>
+          <w:szCs w:val="24"/>
+        </w:rPr>
+        <w:t xml:space="preserve"> a</w:t>
+      </w:r>
+      <w:r>
+        <w:rPr>
+          <w:rFonts w:ascii="Calibri" w:hAnsi="Calibri" w:cs="Calibri"/>
+          <w:color w:val="000000"/>
+          <w:sz w:val="24"/>
+          <w:szCs w:val="24"/>
+        </w:rPr>
+        <w:t xml:space="preserve"> state chart and programmed </w:t>
+      </w:r>
+      <w:r>
+        <w:rPr>
+          <w:rFonts w:ascii="Calibri" w:hAnsi="Calibri" w:cs="Calibri"/>
+          <w:color w:val="000000"/>
+          <w:sz w:val="24"/>
+          <w:szCs w:val="24"/>
+        </w:rPr>
+        <w:t>microcontroller</w:t>
+      </w:r>
+      <w:r>
+        <w:rPr>
+          <w:rFonts w:ascii="Calibri" w:hAnsi="Calibri" w:cs="Calibri"/>
+          <w:color w:val="000000"/>
+          <w:sz w:val="24"/>
+          <w:szCs w:val="24"/>
+        </w:rPr>
+        <w:t xml:space="preserve"> in C</w:t>
       </w:r>
     </w:p>
     <w:p>
@@ -1700,99 +1871,7 @@
           <w:sz w:val="24"/>
           <w:szCs w:val="24"/>
         </w:rPr>
-        <w:t xml:space="preserve">Architected embedded system </w:t>
-      </w:r>
-      <w:r>
-        <w:rPr>
-          <w:rFonts w:ascii="Calibri" w:hAnsi="Calibri" w:cs="Calibri"/>
-          <w:color w:val="000000"/>
-          <w:sz w:val="24"/>
-          <w:szCs w:val="24"/>
-        </w:rPr>
-        <w:t>firmware</w:t>
-      </w:r>
-      <w:r>
-        <w:rPr>
-          <w:rFonts w:ascii="Calibri" w:hAnsi="Calibri" w:cs="Calibri"/>
-          <w:color w:val="000000"/>
-          <w:sz w:val="24"/>
-          <w:szCs w:val="24"/>
-        </w:rPr>
-        <w:t xml:space="preserve"> using</w:t>
-      </w:r>
-      <w:r>
-        <w:rPr>
-          <w:rFonts w:ascii="Calibri" w:hAnsi="Calibri" w:cs="Calibri"/>
-          <w:color w:val="000000"/>
-          <w:sz w:val="24"/>
-          <w:szCs w:val="24"/>
-        </w:rPr>
-        <w:t xml:space="preserve"> a</w:t>
-      </w:r>
-      <w:r>
-        <w:rPr>
-          <w:rFonts w:ascii="Calibri" w:hAnsi="Calibri" w:cs="Calibri"/>
-          <w:color w:val="000000"/>
-          <w:sz w:val="24"/>
-          <w:szCs w:val="24"/>
-        </w:rPr>
-        <w:t xml:space="preserve"> state chart and programmed system in C</w:t>
-      </w:r>
-    </w:p>
-    <w:p>
-      <w:pPr>
-        <w:pStyle w:val="ListParagraph"/>
-        <w:numPr>
-          <w:ilvl w:val="0"/>
-          <w:numId w:val="22"/>
-        </w:numPr>
-        <w:autoSpaceDE w:val="0"/>
-        <w:autoSpaceDN w:val="0"/>
-        <w:adjustRightInd w:val="0"/>
-        <w:spacing w:after="0" w:line="240" w:lineRule="auto"/>
-        <w:rPr>
-          <w:rFonts w:ascii="Calibri" w:hAnsi="Calibri" w:cs="Calibri"/>
-          <w:color w:val="000000"/>
-          <w:sz w:val="24"/>
-          <w:szCs w:val="24"/>
-        </w:rPr>
-      </w:pPr>
-      <w:r>
-        <w:rPr>
-          <w:rFonts w:ascii="Calibri" w:hAnsi="Calibri" w:cs="Calibri"/>
-          <w:color w:val="000000"/>
-          <w:sz w:val="24"/>
-          <w:szCs w:val="24"/>
-        </w:rPr>
         <w:t>Tested and debugged electrical and software systems using benchtop electrical tools</w:t>
-      </w:r>
-    </w:p>
-    <w:p>
-      <w:pPr>
-        <w:pStyle w:val="ListParagraph"/>
-        <w:numPr>
-          <w:ilvl w:val="0"/>
-          <w:numId w:val="22"/>
-        </w:numPr>
-        <w:autoSpaceDE w:val="0"/>
-        <w:autoSpaceDN w:val="0"/>
-        <w:adjustRightInd w:val="0"/>
-        <w:spacing w:after="0" w:line="240" w:lineRule="auto"/>
-        <w:rPr>
-          <w:rFonts w:ascii="Calibri" w:hAnsi="Calibri" w:cs="Calibri"/>
-          <w:color w:val="000000"/>
-          <w:sz w:val="24"/>
-          <w:szCs w:val="24"/>
-        </w:rPr>
-      </w:pPr>
-      <w:r>
-        <w:rPr>
-          <w:rFonts w:ascii="Calibri" w:hAnsi="Calibri" w:cs="Calibri"/>
-          <w:color w:val="000000"/>
-          <w:sz w:val="24"/>
-          <w:szCs w:val="24"/>
-        </w:rPr>
-        <w:t>Integrated electro-mechanical sensors and actuators in an interdisciplinary team</w:t>
       </w:r>
     </w:p>
     <w:p>
@@ -2198,7 +2277,7 @@
           <w:sz w:val="24"/>
           <w:szCs w:val="24"/>
         </w:rPr>
-        <w:t>tele</w:t>
+        <w:t>autonomous</w:t>
       </w:r>
       <w:r>
         <w:rPr>
@@ -2207,7 +2286,7 @@
           <w:sz w:val="24"/>
           <w:szCs w:val="24"/>
         </w:rPr>
-        <w:t>operated robots using object oriented, real time, multithreaded programming</w:t>
+        <w:t xml:space="preserve"> robots using object oriented, real time, multithreaded programming</w:t>
       </w:r>
       <w:r>
         <w:rPr>
@@ -2253,19 +2332,244 @@
           <w:sz w:val="24"/>
           <w:szCs w:val="24"/>
         </w:rPr>
-        <w:t>Simulate and visualize robot motion and interactions using Unity 3D</w:t>
-      </w:r>
+        <w:t xml:space="preserve">Program Linux computer running ROS to </w:t>
+      </w:r>
+      <w:r>
+        <w:rPr>
+          <w:rFonts w:cstheme="minorHAnsi"/>
+          <w:color w:val="000000"/>
+          <w:sz w:val="24"/>
+          <w:szCs w:val="24"/>
+        </w:rPr>
+        <w:t>perform object recognition</w:t>
+      </w:r>
+      <w:r>
+        <w:rPr>
+          <w:rFonts w:cstheme="minorHAnsi"/>
+          <w:color w:val="000000"/>
+          <w:sz w:val="24"/>
+          <w:szCs w:val="24"/>
+        </w:rPr>
+        <w:t xml:space="preserve"> using OpenCV</w:t>
+      </w:r>
+      <w:bookmarkStart w:id="0" w:name="_GoBack"/>
+      <w:bookmarkEnd w:id="0"/>
     </w:p>
     <w:p>
       <w:pPr>
-        <w:pStyle w:val="ListParagraph"/>
         <w:autoSpaceDE w:val="0"/>
         <w:autoSpaceDN w:val="0"/>
         <w:adjustRightInd w:val="0"/>
         <w:spacing w:after="0" w:line="240" w:lineRule="auto"/>
         <w:rPr>
-          <w:rFonts w:ascii="Calibri" w:hAnsi="Calibri" w:cs="Calibri"/>
-          <w:bCs/>
+          <w:rFonts w:ascii="Cambria" w:hAnsi="Cambria" w:cs="Calibri"/>
+          <w:i/>
+          <w:color w:val="000000"/>
+          <w:sz w:val="24"/>
+          <w:szCs w:val="24"/>
+        </w:rPr>
+      </w:pPr>
+      <w:r>
+        <w:rPr>
+          <w:rFonts w:ascii="Cambria" w:hAnsi="Cambria" w:cs="Calibri"/>
+          <w:color w:val="000000"/>
+          <w:sz w:val="24"/>
+          <w:szCs w:val="24"/>
+        </w:rPr>
+        <w:t>Laser</w:t>
+      </w:r>
+      <w:r>
+        <w:rPr>
+          <w:rFonts w:ascii="Cambria" w:hAnsi="Cambria" w:cs="Calibri"/>
+          <w:color w:val="000000"/>
+          <w:sz w:val="24"/>
+          <w:szCs w:val="24"/>
+        </w:rPr>
+        <w:t xml:space="preserve"> Tag </w:t>
+      </w:r>
+      <w:r>
+        <w:rPr>
+          <w:rFonts w:ascii="Cambria" w:hAnsi="Cambria" w:cs="Calibri"/>
+          <w:color w:val="000000"/>
+          <w:sz w:val="24"/>
+          <w:szCs w:val="24"/>
+        </w:rPr>
+        <w:t>Robots</w:t>
+      </w:r>
+      <w:r>
+        <w:rPr>
+          <w:rFonts w:ascii="Cambria" w:hAnsi="Cambria" w:cs="Calibri"/>
+          <w:color w:val="000000"/>
+          <w:sz w:val="24"/>
+          <w:szCs w:val="24"/>
+        </w:rPr>
+        <w:t xml:space="preserve"> Project</w:t>
+      </w:r>
+      <w:r>
+        <w:rPr>
+          <w:rFonts w:ascii="Cambria" w:hAnsi="Cambria" w:cs="Calibri"/>
+          <w:color w:val="000000"/>
+          <w:sz w:val="24"/>
+          <w:szCs w:val="24"/>
+        </w:rPr>
+        <w:tab/>
+      </w:r>
+      <w:r>
+        <w:rPr>
+          <w:rFonts w:ascii="Cambria" w:hAnsi="Cambria" w:cs="Calibri"/>
+          <w:color w:val="000000"/>
+          <w:sz w:val="24"/>
+          <w:szCs w:val="24"/>
+        </w:rPr>
+        <w:tab/>
+      </w:r>
+      <w:r>
+        <w:rPr>
+          <w:rFonts w:ascii="Cambria" w:hAnsi="Cambria" w:cs="Calibri"/>
+          <w:color w:val="000000"/>
+          <w:sz w:val="24"/>
+          <w:szCs w:val="24"/>
+        </w:rPr>
+        <w:tab/>
+      </w:r>
+      <w:r>
+        <w:rPr>
+          <w:rFonts w:ascii="Cambria" w:hAnsi="Cambria" w:cs="Calibri"/>
+          <w:color w:val="000000"/>
+          <w:sz w:val="24"/>
+          <w:szCs w:val="24"/>
+        </w:rPr>
+        <w:tab/>
+      </w:r>
+      <w:r>
+        <w:rPr>
+          <w:rFonts w:ascii="Cambria" w:hAnsi="Cambria" w:cs="Calibri"/>
+          <w:color w:val="000000"/>
+          <w:sz w:val="24"/>
+          <w:szCs w:val="24"/>
+        </w:rPr>
+        <w:tab/>
+      </w:r>
+      <w:r>
+        <w:rPr>
+          <w:rFonts w:ascii="Cambria" w:hAnsi="Cambria" w:cs="Calibri"/>
+          <w:color w:val="000000"/>
+          <w:sz w:val="24"/>
+          <w:szCs w:val="24"/>
+        </w:rPr>
+        <w:tab/>
+      </w:r>
+      <w:r>
+        <w:rPr>
+          <w:rFonts w:ascii="Cambria" w:hAnsi="Cambria" w:cs="Calibri"/>
+          <w:color w:val="000000"/>
+          <w:sz w:val="24"/>
+          <w:szCs w:val="24"/>
+        </w:rPr>
+        <w:tab/>
+      </w:r>
+      <w:r>
+        <w:rPr>
+          <w:rFonts w:ascii="Cambria" w:hAnsi="Cambria" w:cs="Calibri"/>
+          <w:color w:val="000000"/>
+          <w:sz w:val="24"/>
+          <w:szCs w:val="24"/>
+        </w:rPr>
+        <w:tab/>
+      </w:r>
+      <w:r>
+        <w:rPr>
+          <w:rFonts w:ascii="Cambria" w:hAnsi="Cambria" w:cs="Calibri"/>
+          <w:color w:val="000000"/>
+          <w:sz w:val="24"/>
+          <w:szCs w:val="24"/>
+        </w:rPr>
+        <w:tab/>
+        <w:t xml:space="preserve">            </w:t>
+      </w:r>
+      <w:r>
+        <w:rPr>
+          <w:rFonts w:ascii="Cambria" w:hAnsi="Cambria" w:cs="Calibri"/>
+          <w:i/>
+          <w:color w:val="000000"/>
+          <w:sz w:val="24"/>
+          <w:szCs w:val="24"/>
+        </w:rPr>
+        <w:t>Spring 2017</w:t>
+      </w:r>
+    </w:p>
+    <w:p>
+      <w:pPr>
+        <w:pStyle w:val="ListParagraph"/>
+        <w:numPr>
+          <w:ilvl w:val="0"/>
+          <w:numId w:val="27"/>
+        </w:numPr>
+        <w:autoSpaceDE w:val="0"/>
+        <w:autoSpaceDN w:val="0"/>
+        <w:adjustRightInd w:val="0"/>
+        <w:spacing w:after="0" w:line="240" w:lineRule="auto"/>
+        <w:rPr>
+          <w:rFonts w:cstheme="minorHAnsi"/>
+          <w:color w:val="000000"/>
+          <w:sz w:val="24"/>
+          <w:szCs w:val="24"/>
+        </w:rPr>
+      </w:pPr>
+      <w:r>
+        <w:rPr>
+          <w:rFonts w:cstheme="minorHAnsi"/>
+          <w:color w:val="000000"/>
+          <w:sz w:val="24"/>
+          <w:szCs w:val="24"/>
+        </w:rPr>
+        <w:t xml:space="preserve">Programmed </w:t>
+      </w:r>
+      <w:r>
+        <w:rPr>
+          <w:rFonts w:cstheme="minorHAnsi"/>
+          <w:color w:val="000000"/>
+          <w:sz w:val="24"/>
+          <w:szCs w:val="24"/>
+        </w:rPr>
+        <w:t>A</w:t>
+      </w:r>
+      <w:r>
+        <w:rPr>
+          <w:rFonts w:cstheme="minorHAnsi"/>
+          <w:color w:val="000000"/>
+          <w:sz w:val="24"/>
+          <w:szCs w:val="24"/>
+        </w:rPr>
+        <w:t>ndroid app to control and receive feedback from</w:t>
+      </w:r>
+      <w:r>
+        <w:rPr>
+          <w:rFonts w:cstheme="minorHAnsi"/>
+          <w:color w:val="000000"/>
+          <w:sz w:val="24"/>
+          <w:szCs w:val="24"/>
+        </w:rPr>
+        <w:t xml:space="preserve"> mobile</w:t>
+      </w:r>
+      <w:r>
+        <w:rPr>
+          <w:rFonts w:cstheme="minorHAnsi"/>
+          <w:color w:val="000000"/>
+          <w:sz w:val="24"/>
+          <w:szCs w:val="24"/>
+        </w:rPr>
+        <w:t xml:space="preserve"> robots over Bluetooth </w:t>
+      </w:r>
+    </w:p>
+    <w:p>
+      <w:pPr>
+        <w:autoSpaceDE w:val="0"/>
+        <w:autoSpaceDN w:val="0"/>
+        <w:adjustRightInd w:val="0"/>
+        <w:spacing w:after="0" w:line="240" w:lineRule="auto"/>
+        <w:rPr>
+          <w:rFonts w:cstheme="minorHAnsi"/>
           <w:color w:val="000000"/>
           <w:sz w:val="24"/>
           <w:szCs w:val="24"/>
@@ -2538,8 +2842,6 @@
         </w:rPr>
         <w:tab/>
       </w:r>
-      <w:bookmarkStart w:id="0" w:name="_GoBack"/>
-      <w:bookmarkEnd w:id="0"/>
       <w:r>
         <w:rPr>
           <w:rFonts w:ascii="Cambria" w:hAnsi="Cambria" w:cs="Calibri"/>
@@ -3227,6 +3529,119 @@
     </w:lvl>
   </w:abstractNum>
   <w:abstractNum w:abstractNumId="1" w15:restartNumberingAfterBreak="0">
+    <w:nsid w:val="0DC572C0"/>
+    <w:multiLevelType w:val="hybridMultilevel"/>
+    <w:tmpl w:val="17DA4630"/>
+    <w:lvl w:ilvl="0" w:tplc="5776C060">
+      <w:start w:val="1"/>
+      <w:numFmt w:val="bullet"/>
+      <w:lvlText w:val=""/>
+      <w:lvlJc w:val="left"/>
+      <w:pPr>
+        <w:ind w:left="720" w:hanging="360"/>
+      </w:pPr>
+      <w:rPr>
+        <w:rFonts w:ascii="Symbol" w:hAnsi="Symbol" w:hint="default"/>
+      </w:rPr>
+    </w:lvl>
+    <w:lvl w:ilvl="1" w:tplc="04090003" w:tentative="1">
+      <w:start w:val="1"/>
+      <w:numFmt w:val="bullet"/>
+      <w:lvlText w:val="o"/>
+      <w:lvlJc w:val="left"/>
+      <w:pPr>
+        <w:ind w:left="1440" w:hanging="360"/>
+      </w:pPr>
+      <w:rPr>
+        <w:rFonts w:ascii="Courier New" w:hAnsi="Courier New" w:cs="Courier New" w:hint="default"/>
+      </w:rPr>
+    </w:lvl>
+    <w:lvl w:ilvl="2" w:tplc="04090005" w:tentative="1">
+      <w:start w:val="1"/>
+      <w:numFmt w:val="bullet"/>
+      <w:lvlText w:val=""/>
+      <w:lvlJc w:val="left"/>
+      <w:pPr>
+        <w:ind w:left="2160" w:hanging="360"/>
+      </w:pPr>
+      <w:rPr>
+        <w:rFonts w:ascii="Wingdings" w:hAnsi="Wingdings" w:hint="default"/>
+      </w:rPr>
+    </w:lvl>
+    <w:lvl w:ilvl="3" w:tplc="04090001" w:tentative="1">
+      <w:start w:val="1"/>
+      <w:numFmt w:val="bullet"/>
+      <w:lvlText w:val=""/>
+      <w:lvlJc w:val="left"/>
+      <w:pPr>
+        <w:ind w:left="2880" w:hanging="360"/>
+      </w:pPr>
+      <w:rPr>
+        <w:rFonts w:ascii="Symbol" w:hAnsi="Symbol" w:hint="default"/>
+      </w:rPr>
+    </w:lvl>
+    <w:lvl w:ilvl="4" w:tplc="04090003" w:tentative="1">
+      <w:start w:val="1"/>
+      <w:numFmt w:val="bullet"/>
+      <w:lvlText w:val="o"/>
+      <w:lvlJc w:val="left"/>
+      <w:pPr>
+        <w:ind w:left="3600" w:hanging="360"/>
+      </w:pPr>
+      <w:rPr>
+        <w:rFonts w:ascii="Courier New" w:hAnsi="Courier New" w:cs="Courier New" w:hint="default"/>
+      </w:rPr>
+    </w:lvl>
+    <w:lvl w:ilvl="5" w:tplc="04090005" w:tentative="1">
+      <w:start w:val="1"/>
+      <w:numFmt w:val="bullet"/>
+      <w:lvlText w:val=""/>
+      <w:lvlJc w:val="left"/>
+      <w:pPr>
+        <w:ind w:left="4320" w:hanging="360"/>
+      </w:pPr>
+      <w:rPr>
+        <w:rFonts w:ascii="Wingdings" w:hAnsi="Wingdings" w:hint="default"/>
+      </w:rPr>
+    </w:lvl>
+    <w:lvl w:ilvl="6" w:tplc="04090001" w:tentative="1">
+      <w:start w:val="1"/>
+      <w:numFmt w:val="bullet"/>
+      <w:lvlText w:val=""/>
+      <w:lvlJc w:val="left"/>
+      <w:pPr>
+        <w:ind w:left="5040" w:hanging="360"/>
+      </w:pPr>
+      <w:rPr>
+        <w:rFonts w:ascii="Symbol" w:hAnsi="Symbol" w:hint="default"/>
+      </w:rPr>
+    </w:lvl>
+    <w:lvl w:ilvl="7" w:tplc="04090003" w:tentative="1">
+      <w:start w:val="1"/>
+      <w:numFmt w:val="bullet"/>
+      <w:lvlText w:val="o"/>
+      <w:lvlJc w:val="left"/>
+      <w:pPr>
+        <w:ind w:left="5760" w:hanging="360"/>
+      </w:pPr>
+      <w:rPr>
+        <w:rFonts w:ascii="Courier New" w:hAnsi="Courier New" w:cs="Courier New" w:hint="default"/>
+      </w:rPr>
+    </w:lvl>
+    <w:lvl w:ilvl="8" w:tplc="04090005" w:tentative="1">
+      <w:start w:val="1"/>
+      <w:numFmt w:val="bullet"/>
+      <w:lvlText w:val=""/>
+      <w:lvlJc w:val="left"/>
+      <w:pPr>
+        <w:ind w:left="6480" w:hanging="360"/>
+      </w:pPr>
+      <w:rPr>
+        <w:rFonts w:ascii="Wingdings" w:hAnsi="Wingdings" w:hint="default"/>
+      </w:rPr>
+    </w:lvl>
+  </w:abstractNum>
+  <w:abstractNum w:abstractNumId="2" w15:restartNumberingAfterBreak="0">
     <w:nsid w:val="132074CC"/>
     <w:multiLevelType w:val="hybridMultilevel"/>
     <w:tmpl w:val="652E1E30"/>
@@ -3339,7 +3754,7 @@
       </w:rPr>
     </w:lvl>
   </w:abstractNum>
-  <w:abstractNum w:abstractNumId="2" w15:restartNumberingAfterBreak="0">
+  <w:abstractNum w:abstractNumId="3" w15:restartNumberingAfterBreak="0">
     <w:nsid w:val="14594618"/>
     <w:multiLevelType w:val="hybridMultilevel"/>
     <w:tmpl w:val="AC7A72CE"/>
@@ -3452,7 +3867,7 @@
       </w:rPr>
     </w:lvl>
   </w:abstractNum>
-  <w:abstractNum w:abstractNumId="3" w15:restartNumberingAfterBreak="0">
+  <w:abstractNum w:abstractNumId="4" w15:restartNumberingAfterBreak="0">
     <w:nsid w:val="14907F50"/>
     <w:multiLevelType w:val="hybridMultilevel"/>
     <w:tmpl w:val="DF30B208"/>
@@ -3565,7 +3980,7 @@
       </w:rPr>
     </w:lvl>
   </w:abstractNum>
-  <w:abstractNum w:abstractNumId="4" w15:restartNumberingAfterBreak="0">
+  <w:abstractNum w:abstractNumId="5" w15:restartNumberingAfterBreak="0">
     <w:nsid w:val="18F10721"/>
     <w:multiLevelType w:val="hybridMultilevel"/>
     <w:tmpl w:val="66D80D1A"/>
@@ -3678,7 +4093,7 @@
       </w:rPr>
     </w:lvl>
   </w:abstractNum>
-  <w:abstractNum w:abstractNumId="5" w15:restartNumberingAfterBreak="0">
+  <w:abstractNum w:abstractNumId="6" w15:restartNumberingAfterBreak="0">
     <w:nsid w:val="1BA420B3"/>
     <w:multiLevelType w:val="hybridMultilevel"/>
     <w:tmpl w:val="72163362"/>
@@ -3791,7 +4206,7 @@
       </w:rPr>
     </w:lvl>
   </w:abstractNum>
-  <w:abstractNum w:abstractNumId="6" w15:restartNumberingAfterBreak="0">
+  <w:abstractNum w:abstractNumId="7" w15:restartNumberingAfterBreak="0">
     <w:nsid w:val="1E723B40"/>
     <w:multiLevelType w:val="hybridMultilevel"/>
     <w:tmpl w:val="A53A3D88"/>
@@ -3904,7 +4319,7 @@
       </w:rPr>
     </w:lvl>
   </w:abstractNum>
-  <w:abstractNum w:abstractNumId="7" w15:restartNumberingAfterBreak="0">
+  <w:abstractNum w:abstractNumId="8" w15:restartNumberingAfterBreak="0">
     <w:nsid w:val="27BA36CB"/>
     <w:multiLevelType w:val="hybridMultilevel"/>
     <w:tmpl w:val="C610D6B4"/>
@@ -4017,7 +4432,7 @@
       </w:rPr>
     </w:lvl>
   </w:abstractNum>
-  <w:abstractNum w:abstractNumId="8" w15:restartNumberingAfterBreak="0">
+  <w:abstractNum w:abstractNumId="9" w15:restartNumberingAfterBreak="0">
     <w:nsid w:val="295F6E3A"/>
     <w:multiLevelType w:val="hybridMultilevel"/>
     <w:tmpl w:val="D0E690CE"/>
@@ -4130,7 +4545,7 @@
       </w:rPr>
     </w:lvl>
   </w:abstractNum>
-  <w:abstractNum w:abstractNumId="9" w15:restartNumberingAfterBreak="0">
+  <w:abstractNum w:abstractNumId="10" w15:restartNumberingAfterBreak="0">
     <w:nsid w:val="2CCD692B"/>
     <w:multiLevelType w:val="hybridMultilevel"/>
     <w:tmpl w:val="BA6EAD1E"/>
@@ -4243,7 +4658,7 @@
       </w:rPr>
     </w:lvl>
   </w:abstractNum>
-  <w:abstractNum w:abstractNumId="10" w15:restartNumberingAfterBreak="0">
+  <w:abstractNum w:abstractNumId="11" w15:restartNumberingAfterBreak="0">
     <w:nsid w:val="305A249E"/>
     <w:multiLevelType w:val="hybridMultilevel"/>
     <w:tmpl w:val="F594C7EE"/>
@@ -4356,7 +4771,7 @@
       </w:rPr>
     </w:lvl>
   </w:abstractNum>
-  <w:abstractNum w:abstractNumId="11" w15:restartNumberingAfterBreak="0">
+  <w:abstractNum w:abstractNumId="12" w15:restartNumberingAfterBreak="0">
     <w:nsid w:val="30B726BF"/>
     <w:multiLevelType w:val="hybridMultilevel"/>
     <w:tmpl w:val="D640F970"/>
@@ -4469,7 +4884,7 @@
       </w:rPr>
     </w:lvl>
   </w:abstractNum>
-  <w:abstractNum w:abstractNumId="12" w15:restartNumberingAfterBreak="0">
+  <w:abstractNum w:abstractNumId="13" w15:restartNumberingAfterBreak="0">
     <w:nsid w:val="34B413F7"/>
     <w:multiLevelType w:val="hybridMultilevel"/>
     <w:tmpl w:val="20ACD15A"/>
@@ -4582,7 +4997,7 @@
       </w:rPr>
     </w:lvl>
   </w:abstractNum>
-  <w:abstractNum w:abstractNumId="13" w15:restartNumberingAfterBreak="0">
+  <w:abstractNum w:abstractNumId="14" w15:restartNumberingAfterBreak="0">
     <w:nsid w:val="3B1961B8"/>
     <w:multiLevelType w:val="hybridMultilevel"/>
     <w:tmpl w:val="46DCB17A"/>
@@ -4695,7 +5110,7 @@
       </w:rPr>
     </w:lvl>
   </w:abstractNum>
-  <w:abstractNum w:abstractNumId="14" w15:restartNumberingAfterBreak="0">
+  <w:abstractNum w:abstractNumId="15" w15:restartNumberingAfterBreak="0">
     <w:nsid w:val="3EA91D1C"/>
     <w:multiLevelType w:val="hybridMultilevel"/>
     <w:tmpl w:val="E35E1ACA"/>
@@ -4808,7 +5223,7 @@
       </w:rPr>
     </w:lvl>
   </w:abstractNum>
-  <w:abstractNum w:abstractNumId="15" w15:restartNumberingAfterBreak="0">
+  <w:abstractNum w:abstractNumId="16" w15:restartNumberingAfterBreak="0">
     <w:nsid w:val="43E621C7"/>
     <w:multiLevelType w:val="hybridMultilevel"/>
     <w:tmpl w:val="317EFEC2"/>
@@ -4921,7 +5336,7 @@
       </w:rPr>
     </w:lvl>
   </w:abstractNum>
-  <w:abstractNum w:abstractNumId="16" w15:restartNumberingAfterBreak="0">
+  <w:abstractNum w:abstractNumId="17" w15:restartNumberingAfterBreak="0">
     <w:nsid w:val="4CC315E1"/>
     <w:multiLevelType w:val="hybridMultilevel"/>
     <w:tmpl w:val="006A654C"/>
@@ -5034,7 +5449,7 @@
       </w:rPr>
     </w:lvl>
   </w:abstractNum>
-  <w:abstractNum w:abstractNumId="17" w15:restartNumberingAfterBreak="0">
+  <w:abstractNum w:abstractNumId="18" w15:restartNumberingAfterBreak="0">
     <w:nsid w:val="4FF52CCB"/>
     <w:multiLevelType w:val="hybridMultilevel"/>
     <w:tmpl w:val="682E2D34"/>
@@ -5147,7 +5562,7 @@
       </w:rPr>
     </w:lvl>
   </w:abstractNum>
-  <w:abstractNum w:abstractNumId="18" w15:restartNumberingAfterBreak="0">
+  <w:abstractNum w:abstractNumId="19" w15:restartNumberingAfterBreak="0">
     <w:nsid w:val="564B36B1"/>
     <w:multiLevelType w:val="hybridMultilevel"/>
     <w:tmpl w:val="A866C9F2"/>
@@ -5260,7 +5675,7 @@
       </w:rPr>
     </w:lvl>
   </w:abstractNum>
-  <w:abstractNum w:abstractNumId="19" w15:restartNumberingAfterBreak="0">
+  <w:abstractNum w:abstractNumId="20" w15:restartNumberingAfterBreak="0">
     <w:nsid w:val="58BF509B"/>
     <w:multiLevelType w:val="hybridMultilevel"/>
     <w:tmpl w:val="37D099CA"/>
@@ -5373,7 +5788,7 @@
       </w:rPr>
     </w:lvl>
   </w:abstractNum>
-  <w:abstractNum w:abstractNumId="20" w15:restartNumberingAfterBreak="0">
+  <w:abstractNum w:abstractNumId="21" w15:restartNumberingAfterBreak="0">
     <w:nsid w:val="59BF45D2"/>
     <w:multiLevelType w:val="hybridMultilevel"/>
     <w:tmpl w:val="05387100"/>
@@ -5486,7 +5901,7 @@
       </w:rPr>
     </w:lvl>
   </w:abstractNum>
-  <w:abstractNum w:abstractNumId="21" w15:restartNumberingAfterBreak="0">
+  <w:abstractNum w:abstractNumId="22" w15:restartNumberingAfterBreak="0">
     <w:nsid w:val="663013FD"/>
     <w:multiLevelType w:val="hybridMultilevel"/>
     <w:tmpl w:val="18001604"/>
@@ -5599,7 +6014,7 @@
       </w:rPr>
     </w:lvl>
   </w:abstractNum>
-  <w:abstractNum w:abstractNumId="22" w15:restartNumberingAfterBreak="0">
+  <w:abstractNum w:abstractNumId="23" w15:restartNumberingAfterBreak="0">
     <w:nsid w:val="730F5D4A"/>
     <w:multiLevelType w:val="hybridMultilevel"/>
     <w:tmpl w:val="5A6C597A"/>
@@ -5712,7 +6127,7 @@
       </w:rPr>
     </w:lvl>
   </w:abstractNum>
-  <w:abstractNum w:abstractNumId="23" w15:restartNumberingAfterBreak="0">
+  <w:abstractNum w:abstractNumId="24" w15:restartNumberingAfterBreak="0">
     <w:nsid w:val="7BD74376"/>
     <w:multiLevelType w:val="hybridMultilevel"/>
     <w:tmpl w:val="A0C63F3A"/>
@@ -5825,7 +6240,7 @@
       </w:rPr>
     </w:lvl>
   </w:abstractNum>
-  <w:abstractNum w:abstractNumId="24" w15:restartNumberingAfterBreak="0">
+  <w:abstractNum w:abstractNumId="25" w15:restartNumberingAfterBreak="0">
     <w:nsid w:val="7BFE0FA2"/>
     <w:multiLevelType w:val="hybridMultilevel"/>
     <w:tmpl w:val="FA5C62BC"/>
@@ -5938,7 +6353,7 @@
       </w:rPr>
     </w:lvl>
   </w:abstractNum>
-  <w:abstractNum w:abstractNumId="25" w15:restartNumberingAfterBreak="0">
+  <w:abstractNum w:abstractNumId="26" w15:restartNumberingAfterBreak="0">
     <w:nsid w:val="7E072102"/>
     <w:multiLevelType w:val="hybridMultilevel"/>
     <w:tmpl w:val="2732F8A6"/>
@@ -6052,82 +6467,85 @@
     </w:lvl>
   </w:abstractNum>
   <w:num w:numId="1">
+    <w:abstractNumId w:val="24"/>
+  </w:num>
+  <w:num w:numId="2">
+    <w:abstractNumId w:val="14"/>
+  </w:num>
+  <w:num w:numId="3">
+    <w:abstractNumId w:val="5"/>
+  </w:num>
+  <w:num w:numId="4">
+    <w:abstractNumId w:val="11"/>
+  </w:num>
+  <w:num w:numId="5">
+    <w:abstractNumId w:val="2"/>
+  </w:num>
+  <w:num w:numId="6">
+    <w:abstractNumId w:val="26"/>
+  </w:num>
+  <w:num w:numId="7">
     <w:abstractNumId w:val="23"/>
   </w:num>
-  <w:num w:numId="2">
+  <w:num w:numId="8">
+    <w:abstractNumId w:val="21"/>
+  </w:num>
+  <w:num w:numId="9">
+    <w:abstractNumId w:val="3"/>
+  </w:num>
+  <w:num w:numId="10">
+    <w:abstractNumId w:val="9"/>
+  </w:num>
+  <w:num w:numId="11">
+    <w:abstractNumId w:val="16"/>
+  </w:num>
+  <w:num w:numId="12">
+    <w:abstractNumId w:val="4"/>
+  </w:num>
+  <w:num w:numId="13">
+    <w:abstractNumId w:val="6"/>
+  </w:num>
+  <w:num w:numId="14">
+    <w:abstractNumId w:val="10"/>
+  </w:num>
+  <w:num w:numId="15">
+    <w:abstractNumId w:val="17"/>
+  </w:num>
+  <w:num w:numId="16">
+    <w:abstractNumId w:val="20"/>
+  </w:num>
+  <w:num w:numId="17">
     <w:abstractNumId w:val="13"/>
   </w:num>
-  <w:num w:numId="3">
-    <w:abstractNumId w:val="4"/>
+  <w:num w:numId="18">
+    <w:abstractNumId w:val="18"/>
   </w:num>
-  <w:num w:numId="4">
-    <w:abstractNumId w:val="10"/>
-  </w:num>
-  <w:num w:numId="5">
-    <w:abstractNumId w:val="1"/>
-  </w:num>
-  <w:num w:numId="6">
+  <w:num w:numId="19">
     <w:abstractNumId w:val="25"/>
   </w:num>
-  <w:num w:numId="7">
+  <w:num w:numId="20">
+    <w:abstractNumId w:val="19"/>
+  </w:num>
+  <w:num w:numId="21">
     <w:abstractNumId w:val="22"/>
   </w:num>
-  <w:num w:numId="8">
-    <w:abstractNumId w:val="20"/>
+  <w:num w:numId="22">
+    <w:abstractNumId w:val="15"/>
   </w:num>
-  <w:num w:numId="9">
-    <w:abstractNumId w:val="2"/>
+  <w:num w:numId="23">
+    <w:abstractNumId w:val="7"/>
   </w:num>
-  <w:num w:numId="10">
+  <w:num w:numId="24">
     <w:abstractNumId w:val="8"/>
   </w:num>
-  <w:num w:numId="11">
-    <w:abstractNumId w:val="15"/>
-  </w:num>
-  <w:num w:numId="12">
-    <w:abstractNumId w:val="3"/>
-  </w:num>
-  <w:num w:numId="13">
-    <w:abstractNumId w:val="5"/>
-  </w:num>
-  <w:num w:numId="14">
-    <w:abstractNumId w:val="9"/>
-  </w:num>
-  <w:num w:numId="15">
-    <w:abstractNumId w:val="16"/>
-  </w:num>
-  <w:num w:numId="16">
-    <w:abstractNumId w:val="19"/>
-  </w:num>
-  <w:num w:numId="17">
+  <w:num w:numId="25">
     <w:abstractNumId w:val="12"/>
-  </w:num>
-  <w:num w:numId="18">
-    <w:abstractNumId w:val="17"/>
-  </w:num>
-  <w:num w:numId="19">
-    <w:abstractNumId w:val="24"/>
-  </w:num>
-  <w:num w:numId="20">
-    <w:abstractNumId w:val="18"/>
-  </w:num>
-  <w:num w:numId="21">
-    <w:abstractNumId w:val="21"/>
-  </w:num>
-  <w:num w:numId="22">
-    <w:abstractNumId w:val="14"/>
-  </w:num>
-  <w:num w:numId="23">
-    <w:abstractNumId w:val="6"/>
-  </w:num>
-  <w:num w:numId="24">
-    <w:abstractNumId w:val="7"/>
-  </w:num>
-  <w:num w:numId="25">
-    <w:abstractNumId w:val="11"/>
   </w:num>
   <w:num w:numId="26">
     <w:abstractNumId w:val="0"/>
+  </w:num>
+  <w:num w:numId="27">
+    <w:abstractNumId w:val="1"/>
   </w:num>
 </w:numbering>
 </file>
@@ -6915,7 +7333,7 @@
 </file>
 
 <file path=customXml/itemProps1.xml><?xml version="1.0" encoding="utf-8"?>
-<ds:datastoreItem xmlns:ds="http://schemas.openxmlformats.org/officeDocument/2006/customXml" ds:itemID="{AFA12EF4-E32E-4FE2-B74B-3C67A883A9B0}">
+<ds:datastoreItem xmlns:ds="http://schemas.openxmlformats.org/officeDocument/2006/customXml" ds:itemID="{1902BE27-74D5-494E-AE08-7AC121472649}">
   <ds:schemaRefs>
     <ds:schemaRef ds:uri="http://schemas.openxmlformats.org/officeDocument/2006/bibliography"/>
   </ds:schemaRefs>

</xml_diff>